<commit_message>
some update are done
</commit_message>
<xml_diff>
--- a/Great.docx
+++ b/Great.docx
@@ -50,7 +50,7 @@
     <w:p>
       <w:r>
         <w:pict w14:anchorId="459ABA9F">
-          <v:rect id="_x0000_i1163" style="width:0;height:1.5pt" o:hralign="center" o:hrstd="t" o:hr="t" fillcolor="#a0a0a0" stroked="f"/>
+          <v:rect id="_x0000_i1025" style="width:0;height:1.5pt" o:hralign="center" o:hrstd="t" o:hr="t" fillcolor="#a0a0a0" stroked="f"/>
         </w:pict>
       </w:r>
     </w:p>
@@ -1073,7 +1073,7 @@
     <w:p>
       <w:r>
         <w:pict w14:anchorId="5BF63F4D">
-          <v:rect id="_x0000_i1164" style="width:0;height:1.5pt" o:hralign="center" o:hrstd="t" o:hr="t" fillcolor="#a0a0a0" stroked="f"/>
+          <v:rect id="_x0000_i1026" style="width:0;height:1.5pt" o:hralign="center" o:hrstd="t" o:hr="t" fillcolor="#a0a0a0" stroked="f"/>
         </w:pict>
       </w:r>
     </w:p>
@@ -1103,7 +1103,7 @@
     <w:p>
       <w:r>
         <w:pict w14:anchorId="10E74923">
-          <v:rect id="_x0000_i1165" style="width:0;height:1.5pt" o:hralign="center" o:hrstd="t" o:hr="t" fillcolor="#a0a0a0" stroked="f"/>
+          <v:rect id="_x0000_i1027" style="width:0;height:1.5pt" o:hralign="center" o:hrstd="t" o:hr="t" fillcolor="#a0a0a0" stroked="f"/>
         </w:pict>
       </w:r>
     </w:p>
@@ -1203,7 +1203,7 @@
     <w:p>
       <w:r>
         <w:pict w14:anchorId="13ED873A">
-          <v:rect id="_x0000_i1166" style="width:0;height:1.5pt" o:hralign="center" o:hrstd="t" o:hr="t" fillcolor="#a0a0a0" stroked="f"/>
+          <v:rect id="_x0000_i1028" style="width:0;height:1.5pt" o:hralign="center" o:hrstd="t" o:hr="t" fillcolor="#a0a0a0" stroked="f"/>
         </w:pict>
       </w:r>
     </w:p>
@@ -1310,7 +1310,7 @@
     <w:p>
       <w:r>
         <w:pict w14:anchorId="1A6988CD">
-          <v:rect id="_x0000_i1167" style="width:0;height:1.5pt" o:hralign="center" o:hrstd="t" o:hr="t" fillcolor="#a0a0a0" stroked="f"/>
+          <v:rect id="_x0000_i1029" style="width:0;height:1.5pt" o:hralign="center" o:hrstd="t" o:hr="t" fillcolor="#a0a0a0" stroked="f"/>
         </w:pict>
       </w:r>
     </w:p>
@@ -1417,7 +1417,7 @@
     <w:p>
       <w:r>
         <w:pict w14:anchorId="5DB1D3F2">
-          <v:rect id="_x0000_i1168" style="width:0;height:1.5pt" o:hralign="center" o:hrstd="t" o:hr="t" fillcolor="#a0a0a0" stroked="f"/>
+          <v:rect id="_x0000_i1030" style="width:0;height:1.5pt" o:hralign="center" o:hrstd="t" o:hr="t" fillcolor="#a0a0a0" stroked="f"/>
         </w:pict>
       </w:r>
     </w:p>
@@ -1524,7 +1524,7 @@
     <w:p>
       <w:r>
         <w:pict w14:anchorId="0A1CE2F4">
-          <v:rect id="_x0000_i1169" style="width:0;height:1.5pt" o:hralign="center" o:hrstd="t" o:hr="t" fillcolor="#a0a0a0" stroked="f"/>
+          <v:rect id="_x0000_i1031" style="width:0;height:1.5pt" o:hralign="center" o:hrstd="t" o:hr="t" fillcolor="#a0a0a0" stroked="f"/>
         </w:pict>
       </w:r>
     </w:p>
@@ -1690,7 +1690,7 @@
     <w:p>
       <w:r>
         <w:pict w14:anchorId="113B5DAC">
-          <v:rect id="_x0000_i1170" style="width:0;height:1.5pt" o:hralign="center" o:hrstd="t" o:hr="t" fillcolor="#a0a0a0" stroked="f"/>
+          <v:rect id="_x0000_i1032" style="width:0;height:1.5pt" o:hralign="center" o:hrstd="t" o:hr="t" fillcolor="#a0a0a0" stroked="f"/>
         </w:pict>
       </w:r>
     </w:p>
@@ -1837,7 +1837,7 @@
     <w:p>
       <w:r>
         <w:pict w14:anchorId="2D853759">
-          <v:rect id="_x0000_i1171" style="width:0;height:1.5pt" o:hralign="center" o:hrstd="t" o:hr="t" fillcolor="#a0a0a0" stroked="f"/>
+          <v:rect id="_x0000_i1033" style="width:0;height:1.5pt" o:hralign="center" o:hrstd="t" o:hr="t" fillcolor="#a0a0a0" stroked="f"/>
         </w:pict>
       </w:r>
     </w:p>
@@ -1964,7 +1964,7 @@
     <w:p>
       <w:r>
         <w:pict w14:anchorId="6AA91D15">
-          <v:rect id="_x0000_i1172" style="width:0;height:1.5pt" o:hralign="center" o:hrstd="t" o:hr="t" fillcolor="#a0a0a0" stroked="f"/>
+          <v:rect id="_x0000_i1034" style="width:0;height:1.5pt" o:hralign="center" o:hrstd="t" o:hr="t" fillcolor="#a0a0a0" stroked="f"/>
         </w:pict>
       </w:r>
     </w:p>
@@ -2118,7 +2118,7 @@
     <w:p>
       <w:r>
         <w:pict w14:anchorId="74CDA0F7">
-          <v:rect id="_x0000_i1173" style="width:0;height:1.5pt" o:hralign="center" o:hrstd="t" o:hr="t" fillcolor="#a0a0a0" stroked="f"/>
+          <v:rect id="_x0000_i1035" style="width:0;height:1.5pt" o:hralign="center" o:hrstd="t" o:hr="t" fillcolor="#a0a0a0" stroked="f"/>
         </w:pict>
       </w:r>
     </w:p>
@@ -2252,7 +2252,7 @@
     <w:p>
       <w:r>
         <w:pict w14:anchorId="0FA52AFB">
-          <v:rect id="_x0000_i1174" style="width:0;height:1.5pt" o:hralign="center" o:hrstd="t" o:hr="t" fillcolor="#a0a0a0" stroked="f"/>
+          <v:rect id="_x0000_i1036" style="width:0;height:1.5pt" o:hralign="center" o:hrstd="t" o:hr="t" fillcolor="#a0a0a0" stroked="f"/>
         </w:pict>
       </w:r>
     </w:p>
@@ -2373,7 +2373,7 @@
     <w:p>
       <w:r>
         <w:pict w14:anchorId="4E6E8D6A">
-          <v:rect id="_x0000_i1175" style="width:0;height:1.5pt" o:hralign="center" o:hrstd="t" o:hr="t" fillcolor="#a0a0a0" stroked="f"/>
+          <v:rect id="_x0000_i1037" style="width:0;height:1.5pt" o:hralign="center" o:hrstd="t" o:hr="t" fillcolor="#a0a0a0" stroked="f"/>
         </w:pict>
       </w:r>
     </w:p>
@@ -2470,7 +2470,7 @@
     <w:p>
       <w:r>
         <w:pict w14:anchorId="0233F820">
-          <v:rect id="_x0000_i1176" style="width:0;height:1.5pt" o:hralign="center" o:hrstd="t" o:hr="t" fillcolor="#a0a0a0" stroked="f"/>
+          <v:rect id="_x0000_i1038" style="width:0;height:1.5pt" o:hralign="center" o:hrstd="t" o:hr="t" fillcolor="#a0a0a0" stroked="f"/>
         </w:pict>
       </w:r>
     </w:p>
@@ -2615,7 +2615,7 @@
     <w:p>
       <w:r>
         <w:pict w14:anchorId="1EC28439">
-          <v:rect id="_x0000_i1177" style="width:0;height:1.5pt" o:hralign="center" o:hrstd="t" o:hr="t" fillcolor="#a0a0a0" stroked="f"/>
+          <v:rect id="_x0000_i1039" style="width:0;height:1.5pt" o:hralign="center" o:hrstd="t" o:hr="t" fillcolor="#a0a0a0" stroked="f"/>
         </w:pict>
       </w:r>
     </w:p>
@@ -2691,7 +2691,7 @@
     <w:p>
       <w:r>
         <w:pict w14:anchorId="275732B6">
-          <v:rect id="_x0000_i1178" style="width:0;height:1.5pt" o:hralign="center" o:hrstd="t" o:hr="t" fillcolor="#a0a0a0" stroked="f"/>
+          <v:rect id="_x0000_i1040" style="width:0;height:1.5pt" o:hralign="center" o:hrstd="t" o:hr="t" fillcolor="#a0a0a0" stroked="f"/>
         </w:pict>
       </w:r>
     </w:p>
@@ -2768,7 +2768,7 @@
     <w:p>
       <w:r>
         <w:pict w14:anchorId="57413CD8">
-          <v:rect id="_x0000_i1179" style="width:0;height:1.5pt" o:hralign="center" o:hrstd="t" o:hr="t" fillcolor="#a0a0a0" stroked="f"/>
+          <v:rect id="_x0000_i1041" style="width:0;height:1.5pt" o:hralign="center" o:hrstd="t" o:hr="t" fillcolor="#a0a0a0" stroked="f"/>
         </w:pict>
       </w:r>
     </w:p>
@@ -2798,7 +2798,7 @@
     <w:p>
       <w:r>
         <w:pict w14:anchorId="7CC8044E">
-          <v:rect id="_x0000_i1180" style="width:0;height:1.5pt" o:hralign="center" o:hrstd="t" o:hr="t" fillcolor="#a0a0a0" stroked="f"/>
+          <v:rect id="_x0000_i1042" style="width:0;height:1.5pt" o:hralign="center" o:hrstd="t" o:hr="t" fillcolor="#a0a0a0" stroked="f"/>
         </w:pict>
       </w:r>
     </w:p>
@@ -2913,7 +2913,7 @@
     <w:p>
       <w:r>
         <w:pict w14:anchorId="205A1C60">
-          <v:rect id="_x0000_i1181" style="width:0;height:1.5pt" o:hralign="center" o:hrstd="t" o:hr="t" fillcolor="#a0a0a0" stroked="f"/>
+          <v:rect id="_x0000_i1043" style="width:0;height:1.5pt" o:hralign="center" o:hrstd="t" o:hr="t" fillcolor="#a0a0a0" stroked="f"/>
         </w:pict>
       </w:r>
     </w:p>
@@ -2987,7 +2987,7 @@
     <w:p>
       <w:r>
         <w:pict w14:anchorId="3BFF420D">
-          <v:rect id="_x0000_i1182" style="width:0;height:1.5pt" o:hralign="center" o:hrstd="t" o:hr="t" fillcolor="#a0a0a0" stroked="f"/>
+          <v:rect id="_x0000_i1044" style="width:0;height:1.5pt" o:hralign="center" o:hrstd="t" o:hr="t" fillcolor="#a0a0a0" stroked="f"/>
         </w:pict>
       </w:r>
     </w:p>
@@ -3097,7 +3097,7 @@
     <w:p>
       <w:r>
         <w:pict w14:anchorId="4A95C8E2">
-          <v:rect id="_x0000_i1183" style="width:0;height:1.5pt" o:hralign="center" o:hrstd="t" o:hr="t" fillcolor="#a0a0a0" stroked="f"/>
+          <v:rect id="_x0000_i1045" style="width:0;height:1.5pt" o:hralign="center" o:hrstd="t" o:hr="t" fillcolor="#a0a0a0" stroked="f"/>
         </w:pict>
       </w:r>
     </w:p>
@@ -3207,7 +3207,7 @@
     <w:p>
       <w:r>
         <w:pict w14:anchorId="6F486FF9">
-          <v:rect id="_x0000_i1184" style="width:0;height:1.5pt" o:hralign="center" o:hrstd="t" o:hr="t" fillcolor="#a0a0a0" stroked="f"/>
+          <v:rect id="_x0000_i1046" style="width:0;height:1.5pt" o:hralign="center" o:hrstd="t" o:hr="t" fillcolor="#a0a0a0" stroked="f"/>
         </w:pict>
       </w:r>
     </w:p>
@@ -3663,7 +3663,7 @@
     <w:p>
       <w:r>
         <w:pict w14:anchorId="29A2E634">
-          <v:rect id="_x0000_i1300" style="width:0;height:1.5pt" o:hralign="center" o:hrstd="t" o:hr="t" fillcolor="#a0a0a0" stroked="f"/>
+          <v:rect id="_x0000_i1047" style="width:0;height:1.5pt" o:hralign="center" o:hrstd="t" o:hr="t" fillcolor="#a0a0a0" stroked="f"/>
         </w:pict>
       </w:r>
     </w:p>
@@ -3693,7 +3693,7 @@
     <w:p>
       <w:r>
         <w:pict w14:anchorId="6966313B">
-          <v:rect id="_x0000_i1301" style="width:0;height:1.5pt" o:hralign="center" o:hrstd="t" o:hr="t" fillcolor="#a0a0a0" stroked="f"/>
+          <v:rect id="_x0000_i1048" style="width:0;height:1.5pt" o:hralign="center" o:hrstd="t" o:hr="t" fillcolor="#a0a0a0" stroked="f"/>
         </w:pict>
       </w:r>
     </w:p>
@@ -3843,7 +3843,7 @@
     <w:p>
       <w:r>
         <w:pict w14:anchorId="107B8432">
-          <v:rect id="_x0000_i1302" style="width:0;height:1.5pt" o:hralign="center" o:hrstd="t" o:hr="t" fillcolor="#a0a0a0" stroked="f"/>
+          <v:rect id="_x0000_i1049" style="width:0;height:1.5pt" o:hralign="center" o:hrstd="t" o:hr="t" fillcolor="#a0a0a0" stroked="f"/>
         </w:pict>
       </w:r>
     </w:p>
@@ -4054,7 +4054,7 @@
     <w:p>
       <w:r>
         <w:pict w14:anchorId="6D8B2AE2">
-          <v:rect id="_x0000_i1303" style="width:0;height:1.5pt" o:hralign="center" o:hrstd="t" o:hr="t" fillcolor="#a0a0a0" stroked="f"/>
+          <v:rect id="_x0000_i1050" style="width:0;height:1.5pt" o:hralign="center" o:hrstd="t" o:hr="t" fillcolor="#a0a0a0" stroked="f"/>
         </w:pict>
       </w:r>
     </w:p>
@@ -4190,7 +4190,7 @@
     <w:p>
       <w:r>
         <w:pict w14:anchorId="0EF90D33">
-          <v:rect id="_x0000_i1304" style="width:0;height:1.5pt" o:hralign="center" o:hrstd="t" o:hr="t" fillcolor="#a0a0a0" stroked="f"/>
+          <v:rect id="_x0000_i1051" style="width:0;height:1.5pt" o:hralign="center" o:hrstd="t" o:hr="t" fillcolor="#a0a0a0" stroked="f"/>
         </w:pict>
       </w:r>
     </w:p>
@@ -4302,7 +4302,7 @@
     <w:p>
       <w:r>
         <w:pict w14:anchorId="037C22FD">
-          <v:rect id="_x0000_i1305" style="width:0;height:1.5pt" o:hralign="center" o:hrstd="t" o:hr="t" fillcolor="#a0a0a0" stroked="f"/>
+          <v:rect id="_x0000_i1052" style="width:0;height:1.5pt" o:hralign="center" o:hrstd="t" o:hr="t" fillcolor="#a0a0a0" stroked="f"/>
         </w:pict>
       </w:r>
     </w:p>
@@ -4426,7 +4426,7 @@
     <w:p>
       <w:r>
         <w:pict w14:anchorId="4C5705FF">
-          <v:rect id="_x0000_i1306" style="width:0;height:1.5pt" o:hralign="center" o:hrstd="t" o:hr="t" fillcolor="#a0a0a0" stroked="f"/>
+          <v:rect id="_x0000_i1053" style="width:0;height:1.5pt" o:hralign="center" o:hrstd="t" o:hr="t" fillcolor="#a0a0a0" stroked="f"/>
         </w:pict>
       </w:r>
     </w:p>
@@ -4606,7 +4606,7 @@
     <w:p>
       <w:r>
         <w:pict w14:anchorId="418DE96B">
-          <v:rect id="_x0000_i1307" style="width:0;height:1.5pt" o:hralign="center" o:hrstd="t" o:hr="t" fillcolor="#a0a0a0" stroked="f"/>
+          <v:rect id="_x0000_i1054" style="width:0;height:1.5pt" o:hralign="center" o:hrstd="t" o:hr="t" fillcolor="#a0a0a0" stroked="f"/>
         </w:pict>
       </w:r>
     </w:p>
@@ -4735,7 +4735,7 @@
     <w:p>
       <w:r>
         <w:pict w14:anchorId="7C408948">
-          <v:rect id="_x0000_i1308" style="width:0;height:1.5pt" o:hralign="center" o:hrstd="t" o:hr="t" fillcolor="#a0a0a0" stroked="f"/>
+          <v:rect id="_x0000_i1055" style="width:0;height:1.5pt" o:hralign="center" o:hrstd="t" o:hr="t" fillcolor="#a0a0a0" stroked="f"/>
         </w:pict>
       </w:r>
     </w:p>
@@ -4814,7 +4814,7 @@
     <w:p>
       <w:r>
         <w:pict w14:anchorId="52DF8013">
-          <v:rect id="_x0000_i1309" style="width:0;height:1.5pt" o:hralign="center" o:hrstd="t" o:hr="t" fillcolor="#a0a0a0" stroked="f"/>
+          <v:rect id="_x0000_i1056" style="width:0;height:1.5pt" o:hralign="center" o:hrstd="t" o:hr="t" fillcolor="#a0a0a0" stroked="f"/>
         </w:pict>
       </w:r>
     </w:p>
@@ -4890,7 +4890,7 @@
     <w:p>
       <w:r>
         <w:pict w14:anchorId="6341288D">
-          <v:rect id="_x0000_i1310" style="width:0;height:1.5pt" o:hralign="center" o:hrstd="t" o:hr="t" fillcolor="#a0a0a0" stroked="f"/>
+          <v:rect id="_x0000_i1057" style="width:0;height:1.5pt" o:hralign="center" o:hrstd="t" o:hr="t" fillcolor="#a0a0a0" stroked="f"/>
         </w:pict>
       </w:r>
     </w:p>
@@ -4945,7 +4945,7 @@
     <w:p>
       <w:r>
         <w:pict w14:anchorId="55BD8648">
-          <v:rect id="_x0000_i1311" style="width:0;height:1.5pt" o:hralign="center" o:hrstd="t" o:hr="t" fillcolor="#a0a0a0" stroked="f"/>
+          <v:rect id="_x0000_i1058" style="width:0;height:1.5pt" o:hralign="center" o:hrstd="t" o:hr="t" fillcolor="#a0a0a0" stroked="f"/>
         </w:pict>
       </w:r>
     </w:p>
@@ -5056,7 +5056,7 @@
     <w:p>
       <w:r>
         <w:pict w14:anchorId="62D568EC">
-          <v:rect id="_x0000_i1312" style="width:0;height:1.5pt" o:hralign="center" o:hrstd="t" o:hr="t" fillcolor="#a0a0a0" stroked="f"/>
+          <v:rect id="_x0000_i1059" style="width:0;height:1.5pt" o:hralign="center" o:hrstd="t" o:hr="t" fillcolor="#a0a0a0" stroked="f"/>
         </w:pict>
       </w:r>
     </w:p>
@@ -5138,7 +5138,7 @@
     <w:p>
       <w:r>
         <w:pict w14:anchorId="30270DBC">
-          <v:rect id="_x0000_i1313" style="width:0;height:1.5pt" o:hralign="center" o:hrstd="t" o:hr="t" fillcolor="#a0a0a0" stroked="f"/>
+          <v:rect id="_x0000_i1060" style="width:0;height:1.5pt" o:hralign="center" o:hrstd="t" o:hr="t" fillcolor="#a0a0a0" stroked="f"/>
         </w:pict>
       </w:r>
     </w:p>
@@ -5823,7 +5823,7 @@
     <w:p>
       <w:r>
         <w:pict w14:anchorId="6546C3A1">
-          <v:rect id="_x0000_i1314" style="width:0;height:1.5pt" o:hralign="center" o:hrstd="t" o:hr="t" fillcolor="#a0a0a0" stroked="f"/>
+          <v:rect id="_x0000_i1061" style="width:0;height:1.5pt" o:hralign="center" o:hrstd="t" o:hr="t" fillcolor="#a0a0a0" stroked="f"/>
         </w:pict>
       </w:r>
     </w:p>
@@ -5851,7 +5851,7 @@
     <w:p>
       <w:r>
         <w:pict w14:anchorId="54FB6E3E">
-          <v:rect id="_x0000_i1432" style="width:0;height:1.5pt" o:hralign="center" o:hrstd="t" o:hr="t" fillcolor="#a0a0a0" stroked="f"/>
+          <v:rect id="_x0000_i1062" style="width:0;height:1.5pt" o:hralign="center" o:hrstd="t" o:hr="t" fillcolor="#a0a0a0" stroked="f"/>
         </w:pict>
       </w:r>
     </w:p>
@@ -5873,7 +5873,7 @@
     <w:p>
       <w:r>
         <w:pict w14:anchorId="4CC12813">
-          <v:rect id="_x0000_i1433" style="width:0;height:1.5pt" o:hralign="center" o:hrstd="t" o:hr="t" fillcolor="#a0a0a0" stroked="f"/>
+          <v:rect id="_x0000_i1063" style="width:0;height:1.5pt" o:hralign="center" o:hrstd="t" o:hr="t" fillcolor="#a0a0a0" stroked="f"/>
         </w:pict>
       </w:r>
     </w:p>
@@ -6150,7 +6150,7 @@
     <w:p>
       <w:r>
         <w:pict w14:anchorId="292B3BCB">
-          <v:rect id="_x0000_i1434" style="width:0;height:1.5pt" o:hralign="center" o:hrstd="t" o:hr="t" fillcolor="#a0a0a0" stroked="f"/>
+          <v:rect id="_x0000_i1064" style="width:0;height:1.5pt" o:hralign="center" o:hrstd="t" o:hr="t" fillcolor="#a0a0a0" stroked="f"/>
         </w:pict>
       </w:r>
     </w:p>
@@ -6517,7 +6517,7 @@
     <w:p>
       <w:r>
         <w:pict w14:anchorId="7AA19AE2">
-          <v:rect id="_x0000_i1435" style="width:0;height:1.5pt" o:hralign="center" o:hrstd="t" o:hr="t" fillcolor="#a0a0a0" stroked="f"/>
+          <v:rect id="_x0000_i1065" style="width:0;height:1.5pt" o:hralign="center" o:hrstd="t" o:hr="t" fillcolor="#a0a0a0" stroked="f"/>
         </w:pict>
       </w:r>
     </w:p>
@@ -6900,7 +6900,7 @@
     <w:p>
       <w:r>
         <w:pict w14:anchorId="24BFBC86">
-          <v:rect id="_x0000_i1436" style="width:0;height:1.5pt" o:hralign="center" o:hrstd="t" o:hr="t" fillcolor="#a0a0a0" stroked="f"/>
+          <v:rect id="_x0000_i1066" style="width:0;height:1.5pt" o:hralign="center" o:hrstd="t" o:hr="t" fillcolor="#a0a0a0" stroked="f"/>
         </w:pict>
       </w:r>
     </w:p>
@@ -7266,7 +7266,7 @@
     <w:p>
       <w:r>
         <w:pict w14:anchorId="6AB03439">
-          <v:rect id="_x0000_i1437" style="width:0;height:1.5pt" o:hralign="center" o:hrstd="t" o:hr="t" fillcolor="#a0a0a0" stroked="f"/>
+          <v:rect id="_x0000_i1067" style="width:0;height:1.5pt" o:hralign="center" o:hrstd="t" o:hr="t" fillcolor="#a0a0a0" stroked="f"/>
         </w:pict>
       </w:r>
     </w:p>
@@ -7605,7 +7605,7 @@
     <w:p>
       <w:r>
         <w:pict w14:anchorId="04D05CDB">
-          <v:rect id="_x0000_i1438" style="width:0;height:1.5pt" o:hralign="center" o:hrstd="t" o:hr="t" fillcolor="#a0a0a0" stroked="f"/>
+          <v:rect id="_x0000_i1068" style="width:0;height:1.5pt" o:hralign="center" o:hrstd="t" o:hr="t" fillcolor="#a0a0a0" stroked="f"/>
         </w:pict>
       </w:r>
     </w:p>
@@ -8033,7 +8033,7 @@
     <w:p>
       <w:r>
         <w:pict w14:anchorId="4886F17C">
-          <v:rect id="_x0000_i1439" style="width:0;height:1.5pt" o:hralign="center" o:hrstd="t" o:hr="t" fillcolor="#a0a0a0" stroked="f"/>
+          <v:rect id="_x0000_i1069" style="width:0;height:1.5pt" o:hralign="center" o:hrstd="t" o:hr="t" fillcolor="#a0a0a0" stroked="f"/>
         </w:pict>
       </w:r>
     </w:p>
@@ -8363,7 +8363,7 @@
     <w:p>
       <w:r>
         <w:pict w14:anchorId="7BEAF729">
-          <v:rect id="_x0000_i1440" style="width:0;height:1.5pt" o:hralign="center" o:hrstd="t" o:hr="t" fillcolor="#a0a0a0" stroked="f"/>
+          <v:rect id="_x0000_i1070" style="width:0;height:1.5pt" o:hralign="center" o:hrstd="t" o:hr="t" fillcolor="#a0a0a0" stroked="f"/>
         </w:pict>
       </w:r>
     </w:p>
@@ -8614,7 +8614,7 @@
     <w:p>
       <w:r>
         <w:pict w14:anchorId="0018ED4A">
-          <v:rect id="_x0000_i1441" style="width:0;height:1.5pt" o:hralign="center" o:hrstd="t" o:hr="t" fillcolor="#a0a0a0" stroked="f"/>
+          <v:rect id="_x0000_i1071" style="width:0;height:1.5pt" o:hralign="center" o:hrstd="t" o:hr="t" fillcolor="#a0a0a0" stroked="f"/>
         </w:pict>
       </w:r>
     </w:p>
@@ -8851,7 +8851,7 @@
     <w:p>
       <w:r>
         <w:pict w14:anchorId="5753DA11">
-          <v:rect id="_x0000_i1442" style="width:0;height:1.5pt" o:hralign="center" o:hrstd="t" o:hr="t" fillcolor="#a0a0a0" stroked="f"/>
+          <v:rect id="_x0000_i1072" style="width:0;height:1.5pt" o:hralign="center" o:hrstd="t" o:hr="t" fillcolor="#a0a0a0" stroked="f"/>
         </w:pict>
       </w:r>
     </w:p>
@@ -9089,7 +9089,7 @@
       <w:r>
         <w:lastRenderedPageBreak/>
         <w:pict w14:anchorId="46E1A222">
-          <v:rect id="_x0000_i1443" style="width:0;height:1.5pt" o:hralign="center" o:hrstd="t" o:hr="t" fillcolor="#a0a0a0" stroked="f"/>
+          <v:rect id="_x0000_i1073" style="width:0;height:1.5pt" o:hralign="center" o:hrstd="t" o:hr="t" fillcolor="#a0a0a0" stroked="f"/>
         </w:pict>
       </w:r>
     </w:p>
@@ -9286,7 +9286,7 @@
     <w:p>
       <w:r>
         <w:pict w14:anchorId="5915BF4D">
-          <v:rect id="_x0000_i1444" style="width:0;height:1.5pt" o:hralign="center" o:hrstd="t" o:hr="t" fillcolor="#a0a0a0" stroked="f"/>
+          <v:rect id="_x0000_i1074" style="width:0;height:1.5pt" o:hralign="center" o:hrstd="t" o:hr="t" fillcolor="#a0a0a0" stroked="f"/>
         </w:pict>
       </w:r>
     </w:p>
@@ -9594,7 +9594,7 @@
     <w:p>
       <w:r>
         <w:pict w14:anchorId="3258DBB8">
-          <v:rect id="_x0000_i1445" style="width:0;height:1.5pt" o:hralign="center" o:hrstd="t" o:hr="t" fillcolor="#a0a0a0" stroked="f"/>
+          <v:rect id="_x0000_i1075" style="width:0;height:1.5pt" o:hralign="center" o:hrstd="t" o:hr="t" fillcolor="#a0a0a0" stroked="f"/>
         </w:pict>
       </w:r>
     </w:p>
@@ -9745,7 +9745,7 @@
     <w:p>
       <w:r>
         <w:pict w14:anchorId="15F1E728">
-          <v:rect id="_x0000_i1446" style="width:0;height:1.5pt" o:hralign="center" o:hrstd="t" o:hr="t" fillcolor="#a0a0a0" stroked="f"/>
+          <v:rect id="_x0000_i1076" style="width:0;height:1.5pt" o:hralign="center" o:hrstd="t" o:hr="t" fillcolor="#a0a0a0" stroked="f"/>
         </w:pict>
       </w:r>
     </w:p>
@@ -9870,7 +9870,7 @@
     <w:p>
       <w:r>
         <w:pict w14:anchorId="7C3D9DAE">
-          <v:rect id="_x0000_i1447" style="width:0;height:1.5pt" o:hralign="center" o:hrstd="t" o:hr="t" fillcolor="#a0a0a0" stroked="f"/>
+          <v:rect id="_x0000_i1077" style="width:0;height:1.5pt" o:hralign="center" o:hrstd="t" o:hr="t" fillcolor="#a0a0a0" stroked="f"/>
         </w:pict>
       </w:r>
     </w:p>
@@ -10247,7 +10247,7 @@
     <w:p>
       <w:r>
         <w:pict w14:anchorId="62D7063C">
-          <v:rect id="_x0000_i1448" style="width:0;height:1.5pt" o:hralign="center" o:hrstd="t" o:hr="t" fillcolor="#a0a0a0" stroked="f"/>
+          <v:rect id="_x0000_i1078" style="width:0;height:1.5pt" o:hralign="center" o:hrstd="t" o:hr="t" fillcolor="#a0a0a0" stroked="f"/>
         </w:pict>
       </w:r>
     </w:p>
@@ -10503,7 +10503,7 @@
     <w:p>
       <w:r>
         <w:pict w14:anchorId="6578EF80">
-          <v:rect id="_x0000_i1496" style="width:0;height:1.5pt" o:hralign="center" o:hrstd="t" o:hr="t" fillcolor="#a0a0a0" stroked="f"/>
+          <v:rect id="_x0000_i1079" style="width:0;height:1.5pt" o:hralign="center" o:hrstd="t" o:hr="t" fillcolor="#a0a0a0" stroked="f"/>
         </w:pict>
       </w:r>
     </w:p>
@@ -10572,7 +10572,7 @@
     <w:p>
       <w:r>
         <w:pict w14:anchorId="6B88DE1C">
-          <v:rect id="_x0000_i1497" style="width:0;height:1.5pt" o:hralign="center" o:hrstd="t" o:hr="t" fillcolor="#a0a0a0" stroked="f"/>
+          <v:rect id="_x0000_i1080" style="width:0;height:1.5pt" o:hralign="center" o:hrstd="t" o:hr="t" fillcolor="#a0a0a0" stroked="f"/>
         </w:pict>
       </w:r>
     </w:p>
@@ -10914,7 +10914,7 @@
     <w:p>
       <w:r>
         <w:pict w14:anchorId="7CBDC57D">
-          <v:rect id="_x0000_i1498" style="width:0;height:1.5pt" o:hralign="center" o:hrstd="t" o:hr="t" fillcolor="#a0a0a0" stroked="f"/>
+          <v:rect id="_x0000_i1081" style="width:0;height:1.5pt" o:hralign="center" o:hrstd="t" o:hr="t" fillcolor="#a0a0a0" stroked="f"/>
         </w:pict>
       </w:r>
     </w:p>
@@ -11135,7 +11135,7 @@
     <w:p>
       <w:r>
         <w:pict w14:anchorId="174E4D37">
-          <v:rect id="_x0000_i1499" style="width:0;height:1.5pt" o:hralign="center" o:hrstd="t" o:hr="t" fillcolor="#a0a0a0" stroked="f"/>
+          <v:rect id="_x0000_i1082" style="width:0;height:1.5pt" o:hralign="center" o:hrstd="t" o:hr="t" fillcolor="#a0a0a0" stroked="f"/>
         </w:pict>
       </w:r>
     </w:p>
@@ -11228,7 +11228,7 @@
     <w:p>
       <w:r>
         <w:pict w14:anchorId="31F4F3C0">
-          <v:rect id="_x0000_i1500" style="width:0;height:1.5pt" o:hralign="center" o:hrstd="t" o:hr="t" fillcolor="#a0a0a0" stroked="f"/>
+          <v:rect id="_x0000_i1083" style="width:0;height:1.5pt" o:hralign="center" o:hrstd="t" o:hr="t" fillcolor="#a0a0a0" stroked="f"/>
         </w:pict>
       </w:r>
     </w:p>
@@ -11243,2058 +11243,6 @@
     <w:p/>
     <w:p/>
     <w:p/>
-    <w:p/>
-    <w:p>
-      <w:r>
-        <w:lastRenderedPageBreak/>
-        <w:t xml:space="preserve">Absolutely! Here's a </w:t>
-      </w:r>
-      <w:r>
-        <w:rPr>
-          <w:b/>
-          <w:bCs/>
-        </w:rPr>
-        <w:t>complete theoretical breakdown of your Landing Page</w:t>
-      </w:r>
-      <w:r>
-        <w:t xml:space="preserve"> for the </w:t>
-      </w:r>
-      <w:r>
-        <w:rPr>
-          <w:b/>
-          <w:bCs/>
-        </w:rPr>
-        <w:t>Smart Interview Preparation Platform</w:t>
-      </w:r>
-      <w:r>
-        <w:t>, keeping in mind your requirement:</w:t>
-      </w:r>
-    </w:p>
-    <w:p>
-      <w:pPr>
-        <w:numPr>
-          <w:ilvl w:val="0"/>
-          <w:numId w:val="76"/>
-        </w:numPr>
-      </w:pPr>
-      <w:r>
-        <w:rPr>
-          <w:rFonts w:ascii="Segoe UI Emoji" w:hAnsi="Segoe UI Emoji" w:cs="Segoe UI Emoji"/>
-        </w:rPr>
-        <w:t>✅</w:t>
-      </w:r>
-      <w:r>
-        <w:t xml:space="preserve"> Show all information (features, benefits, how it works, testimonials, etc.)</w:t>
-      </w:r>
-    </w:p>
-    <w:p>
-      <w:pPr>
-        <w:numPr>
-          <w:ilvl w:val="0"/>
-          <w:numId w:val="76"/>
-        </w:numPr>
-      </w:pPr>
-      <w:r>
-        <w:rPr>
-          <w:rFonts w:ascii="Segoe UI Emoji" w:hAnsi="Segoe UI Emoji" w:cs="Segoe UI Emoji"/>
-        </w:rPr>
-        <w:t>🚫</w:t>
-      </w:r>
-      <w:r>
-        <w:t xml:space="preserve"> Block </w:t>
-      </w:r>
-      <w:r>
-        <w:rPr>
-          <w:b/>
-          <w:bCs/>
-        </w:rPr>
-        <w:t>feature access</w:t>
-      </w:r>
-      <w:r>
-        <w:t xml:space="preserve"> (like mock interview) until </w:t>
-      </w:r>
-      <w:r>
-        <w:rPr>
-          <w:b/>
-          <w:bCs/>
-        </w:rPr>
-        <w:t>login</w:t>
-      </w:r>
-    </w:p>
-    <w:p>
-      <w:pPr>
-        <w:numPr>
-          <w:ilvl w:val="0"/>
-          <w:numId w:val="76"/>
-        </w:numPr>
-      </w:pPr>
-      <w:r>
-        <w:rPr>
-          <w:rFonts w:ascii="Segoe UI Emoji" w:hAnsi="Segoe UI Emoji" w:cs="Segoe UI Emoji"/>
-        </w:rPr>
-        <w:t>🧠</w:t>
-      </w:r>
-      <w:r>
-        <w:t xml:space="preserve"> Educate users before pushing them to register</w:t>
-      </w:r>
-    </w:p>
-    <w:p>
-      <w:r>
-        <w:pict w14:anchorId="2C85F0A5">
-          <v:rect id="_x0000_i1602" style="width:0;height:1.5pt" o:hralign="center" o:hrstd="t" o:hr="t" fillcolor="#a0a0a0" stroked="f"/>
-        </w:pict>
-      </w:r>
-    </w:p>
-    <w:p>
-      <w:pPr>
-        <w:rPr>
-          <w:b/>
-          <w:bCs/>
-        </w:rPr>
-      </w:pPr>
-      <w:r>
-        <w:rPr>
-          <w:rFonts w:ascii="Segoe UI Emoji" w:hAnsi="Segoe UI Emoji" w:cs="Segoe UI Emoji"/>
-          <w:b/>
-          <w:bCs/>
-        </w:rPr>
-        <w:t>🏠</w:t>
-      </w:r>
-      <w:r>
-        <w:rPr>
-          <w:b/>
-          <w:bCs/>
-        </w:rPr>
-        <w:t xml:space="preserve"> Landing Page: Smart Interview Preparation Platform</w:t>
-      </w:r>
-    </w:p>
-    <w:p>
-      <w:r>
-        <w:pict w14:anchorId="296DBE76">
-          <v:rect id="_x0000_i1603" style="width:0;height:1.5pt" o:hralign="center" o:hrstd="t" o:hr="t" fillcolor="#a0a0a0" stroked="f"/>
-        </w:pict>
-      </w:r>
-    </w:p>
-    <w:p>
-      <w:pPr>
-        <w:rPr>
-          <w:b/>
-          <w:bCs/>
-        </w:rPr>
-      </w:pPr>
-      <w:r>
-        <w:rPr>
-          <w:rFonts w:ascii="Segoe UI Emoji" w:hAnsi="Segoe UI Emoji" w:cs="Segoe UI Emoji"/>
-          <w:b/>
-          <w:bCs/>
-        </w:rPr>
-        <w:t>✅</w:t>
-      </w:r>
-      <w:r>
-        <w:rPr>
-          <w:b/>
-          <w:bCs/>
-        </w:rPr>
-        <w:t xml:space="preserve"> Purpose of the Landing Page</w:t>
-      </w:r>
-    </w:p>
-    <w:p>
-      <w:r>
-        <w:t xml:space="preserve">The landing page is the </w:t>
-      </w:r>
-      <w:r>
-        <w:rPr>
-          <w:b/>
-          <w:bCs/>
-        </w:rPr>
-        <w:t>first touchpoint</w:t>
-      </w:r>
-      <w:r>
-        <w:t xml:space="preserve"> for any visitor. It should:</w:t>
-      </w:r>
-    </w:p>
-    <w:p>
-      <w:pPr>
-        <w:numPr>
-          <w:ilvl w:val="0"/>
-          <w:numId w:val="77"/>
-        </w:numPr>
-      </w:pPr>
-      <w:r>
-        <w:t xml:space="preserve">Showcase the </w:t>
-      </w:r>
-      <w:r>
-        <w:rPr>
-          <w:b/>
-          <w:bCs/>
-        </w:rPr>
-        <w:t>problem</w:t>
-      </w:r>
-      <w:r>
-        <w:t xml:space="preserve"> and your </w:t>
-      </w:r>
-      <w:r>
-        <w:rPr>
-          <w:b/>
-          <w:bCs/>
-        </w:rPr>
-        <w:t>solution</w:t>
-      </w:r>
-    </w:p>
-    <w:p>
-      <w:pPr>
-        <w:numPr>
-          <w:ilvl w:val="0"/>
-          <w:numId w:val="77"/>
-        </w:numPr>
-      </w:pPr>
-      <w:r>
-        <w:t xml:space="preserve">Highlight </w:t>
-      </w:r>
-      <w:r>
-        <w:rPr>
-          <w:b/>
-          <w:bCs/>
-        </w:rPr>
-        <w:t>unique features</w:t>
-      </w:r>
-    </w:p>
-    <w:p>
-      <w:pPr>
-        <w:numPr>
-          <w:ilvl w:val="0"/>
-          <w:numId w:val="77"/>
-        </w:numPr>
-      </w:pPr>
-      <w:r>
-        <w:t xml:space="preserve">Build </w:t>
-      </w:r>
-      <w:r>
-        <w:rPr>
-          <w:b/>
-          <w:bCs/>
-        </w:rPr>
-        <w:t>trust</w:t>
-      </w:r>
-      <w:r>
-        <w:t xml:space="preserve"> and </w:t>
-      </w:r>
-      <w:r>
-        <w:rPr>
-          <w:b/>
-          <w:bCs/>
-        </w:rPr>
-        <w:t>motivate</w:t>
-      </w:r>
-      <w:r>
-        <w:t xml:space="preserve"> users to register</w:t>
-      </w:r>
-    </w:p>
-    <w:p>
-      <w:pPr>
-        <w:numPr>
-          <w:ilvl w:val="0"/>
-          <w:numId w:val="77"/>
-        </w:numPr>
-      </w:pPr>
-      <w:r>
-        <w:t xml:space="preserve">Let users </w:t>
-      </w:r>
-      <w:r>
-        <w:rPr>
-          <w:b/>
-          <w:bCs/>
-        </w:rPr>
-        <w:t>explore the platform theoretically</w:t>
-      </w:r>
-      <w:r>
-        <w:t xml:space="preserve"> before they commit</w:t>
-      </w:r>
-    </w:p>
-    <w:p>
-      <w:pPr>
-        <w:numPr>
-          <w:ilvl w:val="0"/>
-          <w:numId w:val="77"/>
-        </w:numPr>
-      </w:pPr>
-      <w:r>
-        <w:t>Block interactive access to protected areas until login</w:t>
-      </w:r>
-    </w:p>
-    <w:p>
-      <w:r>
-        <w:pict w14:anchorId="72308A82">
-          <v:rect id="_x0000_i1604" style="width:0;height:1.5pt" o:hralign="center" o:hrstd="t" o:hr="t" fillcolor="#a0a0a0" stroked="f"/>
-        </w:pict>
-      </w:r>
-    </w:p>
-    <w:p>
-      <w:pPr>
-        <w:rPr>
-          <w:b/>
-          <w:bCs/>
-        </w:rPr>
-      </w:pPr>
-      <w:r>
-        <w:rPr>
-          <w:rFonts w:ascii="Segoe UI Emoji" w:hAnsi="Segoe UI Emoji" w:cs="Segoe UI Emoji"/>
-          <w:b/>
-          <w:bCs/>
-        </w:rPr>
-        <w:t>🔧</w:t>
-      </w:r>
-      <w:r>
-        <w:rPr>
-          <w:b/>
-          <w:bCs/>
-        </w:rPr>
-        <w:t xml:space="preserve"> COMPONENT SECTIONS (Full UI Layout in Theory)</w:t>
-      </w:r>
-    </w:p>
-    <w:p>
-      <w:r>
-        <w:pict w14:anchorId="4B3E8EAB">
-          <v:rect id="_x0000_i1605" style="width:0;height:1.5pt" o:hralign="center" o:hrstd="t" o:hr="t" fillcolor="#a0a0a0" stroked="f"/>
-        </w:pict>
-      </w:r>
-    </w:p>
-    <w:p>
-      <w:pPr>
-        <w:rPr>
-          <w:b/>
-          <w:bCs/>
-        </w:rPr>
-      </w:pPr>
-      <w:r>
-        <w:rPr>
-          <w:b/>
-          <w:bCs/>
-        </w:rPr>
-        <w:t>1. Header/Navbar</w:t>
-      </w:r>
-    </w:p>
-    <w:p>
-      <w:pPr>
-        <w:numPr>
-          <w:ilvl w:val="0"/>
-          <w:numId w:val="78"/>
-        </w:numPr>
-      </w:pPr>
-      <w:r>
-        <w:rPr>
-          <w:b/>
-          <w:bCs/>
-        </w:rPr>
-        <w:t>Logo</w:t>
-      </w:r>
-      <w:r>
-        <w:t xml:space="preserve">: </w:t>
-      </w:r>
-      <w:proofErr w:type="spellStart"/>
-      <w:r>
-        <w:t>SmartInterviewPrep</w:t>
-      </w:r>
-      <w:proofErr w:type="spellEnd"/>
-    </w:p>
-    <w:p>
-      <w:pPr>
-        <w:numPr>
-          <w:ilvl w:val="0"/>
-          <w:numId w:val="78"/>
-        </w:numPr>
-      </w:pPr>
-      <w:r>
-        <w:rPr>
-          <w:b/>
-          <w:bCs/>
-        </w:rPr>
-        <w:t>Menu Items</w:t>
-      </w:r>
-      <w:r>
-        <w:t>:</w:t>
-      </w:r>
-    </w:p>
-    <w:p>
-      <w:pPr>
-        <w:numPr>
-          <w:ilvl w:val="1"/>
-          <w:numId w:val="78"/>
-        </w:numPr>
-      </w:pPr>
-      <w:r>
-        <w:t>Home</w:t>
-      </w:r>
-    </w:p>
-    <w:p>
-      <w:pPr>
-        <w:numPr>
-          <w:ilvl w:val="1"/>
-          <w:numId w:val="78"/>
-        </w:numPr>
-      </w:pPr>
-      <w:r>
-        <w:t>Features</w:t>
-      </w:r>
-    </w:p>
-    <w:p>
-      <w:pPr>
-        <w:numPr>
-          <w:ilvl w:val="1"/>
-          <w:numId w:val="78"/>
-        </w:numPr>
-      </w:pPr>
-      <w:r>
-        <w:t>How It Works</w:t>
-      </w:r>
-    </w:p>
-    <w:p>
-      <w:pPr>
-        <w:numPr>
-          <w:ilvl w:val="1"/>
-          <w:numId w:val="78"/>
-        </w:numPr>
-      </w:pPr>
-      <w:r>
-        <w:t>Testimonials</w:t>
-      </w:r>
-    </w:p>
-    <w:p>
-      <w:pPr>
-        <w:numPr>
-          <w:ilvl w:val="1"/>
-          <w:numId w:val="78"/>
-        </w:numPr>
-      </w:pPr>
-      <w:r>
-        <w:t>FAQs</w:t>
-      </w:r>
-    </w:p>
-    <w:p>
-      <w:pPr>
-        <w:numPr>
-          <w:ilvl w:val="1"/>
-          <w:numId w:val="78"/>
-        </w:numPr>
-      </w:pPr>
-      <w:r>
-        <w:t>Contact</w:t>
-      </w:r>
-    </w:p>
-    <w:p>
-      <w:pPr>
-        <w:numPr>
-          <w:ilvl w:val="0"/>
-          <w:numId w:val="78"/>
-        </w:numPr>
-      </w:pPr>
-      <w:r>
-        <w:rPr>
-          <w:b/>
-          <w:bCs/>
-        </w:rPr>
-        <w:t>Buttons</w:t>
-      </w:r>
-      <w:r>
-        <w:t>:</w:t>
-      </w:r>
-    </w:p>
-    <w:p>
-      <w:pPr>
-        <w:numPr>
-          <w:ilvl w:val="1"/>
-          <w:numId w:val="78"/>
-        </w:numPr>
-      </w:pPr>
-      <w:r>
-        <w:t>Login</w:t>
-      </w:r>
-    </w:p>
-    <w:p>
-      <w:pPr>
-        <w:numPr>
-          <w:ilvl w:val="1"/>
-          <w:numId w:val="78"/>
-        </w:numPr>
-      </w:pPr>
-      <w:r>
-        <w:t>Register</w:t>
-      </w:r>
-    </w:p>
-    <w:p>
-      <w:r>
-        <w:rPr>
-          <w:rFonts w:ascii="Segoe UI Emoji" w:hAnsi="Segoe UI Emoji" w:cs="Segoe UI Emoji"/>
-        </w:rPr>
-        <w:t>🧠</w:t>
-      </w:r>
-      <w:r>
-        <w:t xml:space="preserve"> If already logged in, replace Login/Register with Dashboard</w:t>
-      </w:r>
-    </w:p>
-    <w:p>
-      <w:r>
-        <w:lastRenderedPageBreak/>
-        <w:pict w14:anchorId="39F41043">
-          <v:rect id="_x0000_i1606" style="width:0;height:1.5pt" o:hralign="center" o:hrstd="t" o:hr="t" fillcolor="#a0a0a0" stroked="f"/>
-        </w:pict>
-      </w:r>
-    </w:p>
-    <w:p>
-      <w:pPr>
-        <w:rPr>
-          <w:b/>
-          <w:bCs/>
-        </w:rPr>
-      </w:pPr>
-      <w:r>
-        <w:rPr>
-          <w:b/>
-          <w:bCs/>
-        </w:rPr>
-        <w:t>2. Hero Section (Banner)</w:t>
-      </w:r>
-    </w:p>
-    <w:p>
-      <w:pPr>
-        <w:numPr>
-          <w:ilvl w:val="0"/>
-          <w:numId w:val="79"/>
-        </w:numPr>
-      </w:pPr>
-      <w:r>
-        <w:t>Eye-catching headline:</w:t>
-      </w:r>
-    </w:p>
-    <w:p>
-      <w:r>
-        <w:rPr>
-          <w:i/>
-          <w:iCs/>
-        </w:rPr>
-        <w:t>"Prepare Smarter, Interview Better."</w:t>
-      </w:r>
-    </w:p>
-    <w:p>
-      <w:pPr>
-        <w:numPr>
-          <w:ilvl w:val="0"/>
-          <w:numId w:val="79"/>
-        </w:numPr>
-      </w:pPr>
-      <w:proofErr w:type="spellStart"/>
-      <w:r>
-        <w:t>Subheadline</w:t>
-      </w:r>
-      <w:proofErr w:type="spellEnd"/>
-      <w:r>
-        <w:t>:</w:t>
-      </w:r>
-    </w:p>
-    <w:p>
-      <w:r>
-        <w:rPr>
-          <w:i/>
-          <w:iCs/>
-        </w:rPr>
-        <w:t>"A personalized, AI-lite platform for real-world interview success."</w:t>
-      </w:r>
-    </w:p>
-    <w:p>
-      <w:pPr>
-        <w:numPr>
-          <w:ilvl w:val="0"/>
-          <w:numId w:val="79"/>
-        </w:numPr>
-      </w:pPr>
-      <w:r>
-        <w:t>CTA Button:</w:t>
-      </w:r>
-    </w:p>
-    <w:p>
-      <w:pPr>
-        <w:numPr>
-          <w:ilvl w:val="1"/>
-          <w:numId w:val="79"/>
-        </w:numPr>
-      </w:pPr>
-      <w:r>
-        <w:t>"Get Started" → takes to Register or Scroll to Features</w:t>
-      </w:r>
-    </w:p>
-    <w:p>
-      <w:pPr>
-        <w:numPr>
-          <w:ilvl w:val="0"/>
-          <w:numId w:val="79"/>
-        </w:numPr>
-      </w:pPr>
-      <w:r>
-        <w:t>Visual Illustration:</w:t>
-      </w:r>
-    </w:p>
-    <w:p>
-      <w:pPr>
-        <w:numPr>
-          <w:ilvl w:val="1"/>
-          <w:numId w:val="79"/>
-        </w:numPr>
-      </w:pPr>
-      <w:r>
-        <w:t>A person sitting in front of a laptop, speaking into a mic, with dashboard UI in the background</w:t>
-      </w:r>
-    </w:p>
-    <w:p>
-      <w:r>
-        <w:pict w14:anchorId="6320A185">
-          <v:rect id="_x0000_i1607" style="width:0;height:1.5pt" o:hralign="center" o:hrstd="t" o:hr="t" fillcolor="#a0a0a0" stroked="f"/>
-        </w:pict>
-      </w:r>
-    </w:p>
-    <w:p>
-      <w:pPr>
-        <w:rPr>
-          <w:b/>
-          <w:bCs/>
-        </w:rPr>
-      </w:pPr>
-      <w:r>
-        <w:rPr>
-          <w:b/>
-          <w:bCs/>
-        </w:rPr>
-        <w:t>3. Problem &amp; Solution Section</w:t>
-      </w:r>
-    </w:p>
-    <w:p>
-      <w:pPr>
-        <w:numPr>
-          <w:ilvl w:val="0"/>
-          <w:numId w:val="80"/>
-        </w:numPr>
-      </w:pPr>
-      <w:r>
-        <w:rPr>
-          <w:rFonts w:ascii="Segoe UI Emoji" w:hAnsi="Segoe UI Emoji" w:cs="Segoe UI Emoji"/>
-        </w:rPr>
-        <w:t>🔴</w:t>
-      </w:r>
-      <w:r>
-        <w:t xml:space="preserve"> </w:t>
-      </w:r>
-      <w:r>
-        <w:rPr>
-          <w:b/>
-          <w:bCs/>
-        </w:rPr>
-        <w:t>Problem</w:t>
-      </w:r>
-      <w:r>
-        <w:t>:</w:t>
-      </w:r>
-    </w:p>
-    <w:p>
-      <w:pPr>
-        <w:numPr>
-          <w:ilvl w:val="1"/>
-          <w:numId w:val="80"/>
-        </w:numPr>
-      </w:pPr>
-      <w:r>
-        <w:t>Generic question banks</w:t>
-      </w:r>
-    </w:p>
-    <w:p>
-      <w:pPr>
-        <w:numPr>
-          <w:ilvl w:val="1"/>
-          <w:numId w:val="80"/>
-        </w:numPr>
-      </w:pPr>
-      <w:r>
-        <w:t>No speech evaluation</w:t>
-      </w:r>
-    </w:p>
-    <w:p>
-      <w:pPr>
-        <w:numPr>
-          <w:ilvl w:val="1"/>
-          <w:numId w:val="80"/>
-        </w:numPr>
-      </w:pPr>
-      <w:r>
-        <w:t>No feedback on delivery</w:t>
-      </w:r>
-    </w:p>
-    <w:p>
-      <w:pPr>
-        <w:numPr>
-          <w:ilvl w:val="0"/>
-          <w:numId w:val="80"/>
-        </w:numPr>
-      </w:pPr>
-      <w:r>
-        <w:rPr>
-          <w:rFonts w:ascii="Segoe UI Emoji" w:hAnsi="Segoe UI Emoji" w:cs="Segoe UI Emoji"/>
-        </w:rPr>
-        <w:t>✅</w:t>
-      </w:r>
-      <w:r>
-        <w:t xml:space="preserve"> </w:t>
-      </w:r>
-      <w:r>
-        <w:rPr>
-          <w:b/>
-          <w:bCs/>
-        </w:rPr>
-        <w:t>Our Solution</w:t>
-      </w:r>
-      <w:r>
-        <w:t>:</w:t>
-      </w:r>
-    </w:p>
-    <w:p>
-      <w:pPr>
-        <w:numPr>
-          <w:ilvl w:val="1"/>
-          <w:numId w:val="80"/>
-        </w:numPr>
-      </w:pPr>
-      <w:r>
-        <w:t>Resume-based customization</w:t>
-      </w:r>
-    </w:p>
-    <w:p>
-      <w:pPr>
-        <w:numPr>
-          <w:ilvl w:val="1"/>
-          <w:numId w:val="80"/>
-        </w:numPr>
-      </w:pPr>
-      <w:r>
-        <w:t>Real-time voice &amp; content feedback</w:t>
-      </w:r>
-    </w:p>
-    <w:p>
-      <w:pPr>
-        <w:numPr>
-          <w:ilvl w:val="1"/>
-          <w:numId w:val="80"/>
-        </w:numPr>
-      </w:pPr>
-      <w:r>
-        <w:t>Gamification &amp; analytics</w:t>
-      </w:r>
-    </w:p>
-    <w:p>
-      <w:r>
-        <w:pict w14:anchorId="75E15A95">
-          <v:rect id="_x0000_i1608" style="width:0;height:1.5pt" o:hralign="center" o:hrstd="t" o:hr="t" fillcolor="#a0a0a0" stroked="f"/>
-        </w:pict>
-      </w:r>
-    </w:p>
-    <w:p>
-      <w:pPr>
-        <w:rPr>
-          <w:b/>
-          <w:bCs/>
-        </w:rPr>
-      </w:pPr>
-      <w:r>
-        <w:rPr>
-          <w:b/>
-          <w:bCs/>
-        </w:rPr>
-        <w:t>4. Features Section (Each as a card/grid)</w:t>
-      </w:r>
-    </w:p>
-    <w:p>
-      <w:pPr>
-        <w:numPr>
-          <w:ilvl w:val="0"/>
-          <w:numId w:val="81"/>
-        </w:numPr>
-      </w:pPr>
-      <w:r>
-        <w:rPr>
-          <w:b/>
-          <w:bCs/>
-        </w:rPr>
-        <w:t>Resume-Based Questions</w:t>
-      </w:r>
-      <w:r>
-        <w:t xml:space="preserve"> – "Questions tailored to your experience"</w:t>
-      </w:r>
-    </w:p>
-    <w:p>
-      <w:pPr>
-        <w:numPr>
-          <w:ilvl w:val="0"/>
-          <w:numId w:val="81"/>
-        </w:numPr>
-      </w:pPr>
-      <w:r>
-        <w:rPr>
-          <w:b/>
-          <w:bCs/>
-        </w:rPr>
-        <w:t>Voice Feedback</w:t>
-      </w:r>
-      <w:r>
-        <w:t xml:space="preserve"> – "Clarity, filler words, pacing – all </w:t>
-      </w:r>
-      <w:proofErr w:type="spellStart"/>
-      <w:r>
-        <w:t>analyzed</w:t>
-      </w:r>
-      <w:proofErr w:type="spellEnd"/>
-      <w:r>
-        <w:t>"</w:t>
-      </w:r>
-    </w:p>
-    <w:p>
-      <w:pPr>
-        <w:numPr>
-          <w:ilvl w:val="0"/>
-          <w:numId w:val="81"/>
-        </w:numPr>
-      </w:pPr>
-      <w:r>
-        <w:rPr>
-          <w:b/>
-          <w:bCs/>
-        </w:rPr>
-        <w:t>Gamified Progress</w:t>
-      </w:r>
-      <w:r>
-        <w:t xml:space="preserve"> – "Badges, streaks, and motivation"</w:t>
-      </w:r>
-    </w:p>
-    <w:p>
-      <w:pPr>
-        <w:numPr>
-          <w:ilvl w:val="0"/>
-          <w:numId w:val="81"/>
-        </w:numPr>
-      </w:pPr>
-      <w:r>
-        <w:rPr>
-          <w:b/>
-          <w:bCs/>
-        </w:rPr>
-        <w:t>Speech-to-Text Engine</w:t>
-      </w:r>
-      <w:r>
-        <w:t xml:space="preserve"> – "Real-time transcription with Whisper"</w:t>
-      </w:r>
-    </w:p>
-    <w:p>
-      <w:pPr>
-        <w:numPr>
-          <w:ilvl w:val="0"/>
-          <w:numId w:val="81"/>
-        </w:numPr>
-      </w:pPr>
-      <w:r>
-        <w:rPr>
-          <w:b/>
-          <w:bCs/>
-        </w:rPr>
-        <w:t>Offline-Friendly Design</w:t>
-      </w:r>
-      <w:r>
-        <w:t xml:space="preserve"> – "Lightweight, no heavy cloud dependency"</w:t>
-      </w:r>
-    </w:p>
-    <w:p>
-      <w:pPr>
-        <w:numPr>
-          <w:ilvl w:val="0"/>
-          <w:numId w:val="81"/>
-        </w:numPr>
-      </w:pPr>
-      <w:r>
-        <w:rPr>
-          <w:b/>
-          <w:bCs/>
-        </w:rPr>
-        <w:t>Secure &amp; Private</w:t>
-      </w:r>
-      <w:r>
-        <w:t xml:space="preserve"> – "Your data stays encrypted and local"</w:t>
-      </w:r>
-    </w:p>
-    <w:p>
-      <w:r>
-        <w:rPr>
-          <w:rFonts w:ascii="Segoe UI Emoji" w:hAnsi="Segoe UI Emoji" w:cs="Segoe UI Emoji"/>
-        </w:rPr>
-        <w:t>⚠️</w:t>
-      </w:r>
-      <w:r>
-        <w:t xml:space="preserve"> If user clicks “Try Now” on any feature → Show login popup/modal</w:t>
-      </w:r>
-    </w:p>
-    <w:p>
-      <w:r>
-        <w:pict w14:anchorId="615CFC37">
-          <v:rect id="_x0000_i1609" style="width:0;height:1.5pt" o:hralign="center" o:hrstd="t" o:hr="t" fillcolor="#a0a0a0" stroked="f"/>
-        </w:pict>
-      </w:r>
-    </w:p>
-    <w:p>
-      <w:pPr>
-        <w:rPr>
-          <w:b/>
-          <w:bCs/>
-        </w:rPr>
-      </w:pPr>
-      <w:r>
-        <w:rPr>
-          <w:b/>
-          <w:bCs/>
-        </w:rPr>
-        <w:lastRenderedPageBreak/>
-        <w:t>5. How It Works Section (Stepper/Timeline style)</w:t>
-      </w:r>
-    </w:p>
-    <w:p>
-      <w:pPr>
-        <w:numPr>
-          <w:ilvl w:val="0"/>
-          <w:numId w:val="82"/>
-        </w:numPr>
-      </w:pPr>
-      <w:r>
-        <w:t>Register and Upload Resume</w:t>
-      </w:r>
-    </w:p>
-    <w:p>
-      <w:pPr>
-        <w:numPr>
-          <w:ilvl w:val="0"/>
-          <w:numId w:val="82"/>
-        </w:numPr>
-      </w:pPr>
-      <w:r>
-        <w:t>Choose Domain and Target Role</w:t>
-      </w:r>
-    </w:p>
-    <w:p>
-      <w:pPr>
-        <w:numPr>
-          <w:ilvl w:val="0"/>
-          <w:numId w:val="82"/>
-        </w:numPr>
-      </w:pPr>
-      <w:r>
-        <w:t>Start Mock Interview</w:t>
-      </w:r>
-    </w:p>
-    <w:p>
-      <w:pPr>
-        <w:numPr>
-          <w:ilvl w:val="0"/>
-          <w:numId w:val="82"/>
-        </w:numPr>
-      </w:pPr>
-      <w:r>
-        <w:t>Speak Answers – Get Voice + Text Feedback</w:t>
-      </w:r>
-    </w:p>
-    <w:p>
-      <w:pPr>
-        <w:numPr>
-          <w:ilvl w:val="0"/>
-          <w:numId w:val="82"/>
-        </w:numPr>
-      </w:pPr>
-      <w:r>
-        <w:t>Track Your Growth via Dashboard</w:t>
-      </w:r>
-    </w:p>
-    <w:p>
-      <w:r>
-        <w:pict w14:anchorId="4744AE02">
-          <v:rect id="_x0000_i1610" style="width:0;height:1.5pt" o:hralign="center" o:hrstd="t" o:hr="t" fillcolor="#a0a0a0" stroked="f"/>
-        </w:pict>
-      </w:r>
-    </w:p>
-    <w:p>
-      <w:pPr>
-        <w:rPr>
-          <w:b/>
-          <w:bCs/>
-        </w:rPr>
-      </w:pPr>
-      <w:r>
-        <w:rPr>
-          <w:b/>
-          <w:bCs/>
-        </w:rPr>
-        <w:t>6. Demo Section (Screenshots or Videos)</w:t>
-      </w:r>
-    </w:p>
-    <w:p>
-      <w:pPr>
-        <w:numPr>
-          <w:ilvl w:val="0"/>
-          <w:numId w:val="83"/>
-        </w:numPr>
-      </w:pPr>
-      <w:proofErr w:type="spellStart"/>
-      <w:r>
-        <w:t>Mockup</w:t>
-      </w:r>
-      <w:proofErr w:type="spellEnd"/>
-      <w:r>
-        <w:t xml:space="preserve"> of:</w:t>
-      </w:r>
-    </w:p>
-    <w:p>
-      <w:pPr>
-        <w:numPr>
-          <w:ilvl w:val="1"/>
-          <w:numId w:val="83"/>
-        </w:numPr>
-      </w:pPr>
-      <w:r>
-        <w:t>Interview screen</w:t>
-      </w:r>
-    </w:p>
-    <w:p>
-      <w:pPr>
-        <w:numPr>
-          <w:ilvl w:val="1"/>
-          <w:numId w:val="83"/>
-        </w:numPr>
-      </w:pPr>
-      <w:r>
-        <w:t>Feedback dashboard</w:t>
-      </w:r>
-    </w:p>
-    <w:p>
-      <w:pPr>
-        <w:numPr>
-          <w:ilvl w:val="1"/>
-          <w:numId w:val="83"/>
-        </w:numPr>
-      </w:pPr>
-      <w:r>
-        <w:t>Earned badges</w:t>
-      </w:r>
-    </w:p>
-    <w:p>
-      <w:r>
-        <w:rPr>
-          <w:rFonts w:ascii="Segoe UI Emoji" w:hAnsi="Segoe UI Emoji" w:cs="Segoe UI Emoji"/>
-        </w:rPr>
-        <w:t>🔐</w:t>
-      </w:r>
-      <w:r>
-        <w:t xml:space="preserve"> Overlay disabled: Clicking buttons here shows modal:</w:t>
-      </w:r>
-      <w:r>
-        <w:br/>
-      </w:r>
-      <w:r>
-        <w:rPr>
-          <w:i/>
-          <w:iCs/>
-        </w:rPr>
-        <w:t>“Please login to access this feature.”</w:t>
-      </w:r>
-    </w:p>
-    <w:p>
-      <w:r>
-        <w:pict w14:anchorId="30D46F60">
-          <v:rect id="_x0000_i1611" style="width:0;height:1.5pt" o:hralign="center" o:hrstd="t" o:hr="t" fillcolor="#a0a0a0" stroked="f"/>
-        </w:pict>
-      </w:r>
-    </w:p>
-    <w:p>
-      <w:pPr>
-        <w:rPr>
-          <w:b/>
-          <w:bCs/>
-        </w:rPr>
-      </w:pPr>
-      <w:r>
-        <w:rPr>
-          <w:b/>
-          <w:bCs/>
-        </w:rPr>
-        <w:t>7. Testimonials / User Reviews</w:t>
-      </w:r>
-    </w:p>
-    <w:p>
-      <w:pPr>
-        <w:numPr>
-          <w:ilvl w:val="0"/>
-          <w:numId w:val="84"/>
-        </w:numPr>
-      </w:pPr>
-      <w:r>
-        <w:t>Realistic user quotes:</w:t>
-      </w:r>
-    </w:p>
-    <w:p>
-      <w:r>
-        <w:rPr>
-          <w:i/>
-          <w:iCs/>
-        </w:rPr>
-        <w:t xml:space="preserve">“Helped me crack my dream job in just 3 days!” – Shivani, </w:t>
-      </w:r>
-      <w:proofErr w:type="spellStart"/>
-      <w:proofErr w:type="gramStart"/>
-      <w:r>
-        <w:rPr>
-          <w:i/>
-          <w:iCs/>
-        </w:rPr>
-        <w:t>B.Tech</w:t>
-      </w:r>
-      <w:proofErr w:type="spellEnd"/>
-      <w:proofErr w:type="gramEnd"/>
-      <w:r>
-        <w:rPr>
-          <w:i/>
-          <w:iCs/>
-        </w:rPr>
-        <w:t xml:space="preserve"> Student</w:t>
-      </w:r>
-      <w:r>
-        <w:br/>
-      </w:r>
-      <w:r>
-        <w:rPr>
-          <w:i/>
-          <w:iCs/>
-        </w:rPr>
-        <w:t>“Better than traditional prep tools. Love the voice feedback.” – Vikas</w:t>
-      </w:r>
-    </w:p>
-    <w:p>
-      <w:r>
-        <w:pict w14:anchorId="60C177E3">
-          <v:rect id="_x0000_i1612" style="width:0;height:1.5pt" o:hralign="center" o:hrstd="t" o:hr="t" fillcolor="#a0a0a0" stroked="f"/>
-        </w:pict>
-      </w:r>
-    </w:p>
-    <w:p>
-      <w:pPr>
-        <w:rPr>
-          <w:b/>
-          <w:bCs/>
-        </w:rPr>
-      </w:pPr>
-      <w:r>
-        <w:rPr>
-          <w:b/>
-          <w:bCs/>
-        </w:rPr>
-        <w:t>8. FAQs</w:t>
-      </w:r>
-    </w:p>
-    <w:p>
-      <w:pPr>
-        <w:numPr>
-          <w:ilvl w:val="0"/>
-          <w:numId w:val="85"/>
-        </w:numPr>
-      </w:pPr>
-      <w:r>
-        <w:t>What devices are supported?</w:t>
-      </w:r>
-    </w:p>
-    <w:p>
-      <w:pPr>
-        <w:numPr>
-          <w:ilvl w:val="0"/>
-          <w:numId w:val="85"/>
-        </w:numPr>
-      </w:pPr>
-      <w:r>
-        <w:t>Is it free?</w:t>
-      </w:r>
-    </w:p>
-    <w:p>
-      <w:pPr>
-        <w:numPr>
-          <w:ilvl w:val="0"/>
-          <w:numId w:val="85"/>
-        </w:numPr>
-      </w:pPr>
-      <w:r>
-        <w:t>How is my data stored?</w:t>
-      </w:r>
-    </w:p>
-    <w:p>
-      <w:pPr>
-        <w:numPr>
-          <w:ilvl w:val="0"/>
-          <w:numId w:val="85"/>
-        </w:numPr>
-      </w:pPr>
-      <w:r>
-        <w:t>Can I use it offline?</w:t>
-      </w:r>
-    </w:p>
-    <w:p>
-      <w:r>
-        <w:pict w14:anchorId="79211A46">
-          <v:rect id="_x0000_i1613" style="width:0;height:1.5pt" o:hralign="center" o:hrstd="t" o:hr="t" fillcolor="#a0a0a0" stroked="f"/>
-        </w:pict>
-      </w:r>
-    </w:p>
-    <w:p>
-      <w:pPr>
-        <w:rPr>
-          <w:b/>
-          <w:bCs/>
-        </w:rPr>
-      </w:pPr>
-      <w:r>
-        <w:rPr>
-          <w:b/>
-          <w:bCs/>
-        </w:rPr>
-        <w:t>9. Footer</w:t>
-      </w:r>
-    </w:p>
-    <w:p>
-      <w:pPr>
-        <w:numPr>
-          <w:ilvl w:val="0"/>
-          <w:numId w:val="86"/>
-        </w:numPr>
-      </w:pPr>
-      <w:r>
-        <w:t>Contact Info</w:t>
-      </w:r>
-    </w:p>
-    <w:p>
-      <w:pPr>
-        <w:numPr>
-          <w:ilvl w:val="0"/>
-          <w:numId w:val="86"/>
-        </w:numPr>
-      </w:pPr>
-      <w:r>
-        <w:t>Links: Privacy Policy, Terms</w:t>
-      </w:r>
-    </w:p>
-    <w:p>
-      <w:pPr>
-        <w:numPr>
-          <w:ilvl w:val="0"/>
-          <w:numId w:val="86"/>
-        </w:numPr>
-      </w:pPr>
-      <w:r>
-        <w:t>Social Media Icons</w:t>
-      </w:r>
-    </w:p>
-    <w:p>
-      <w:pPr>
-        <w:numPr>
-          <w:ilvl w:val="0"/>
-          <w:numId w:val="86"/>
-        </w:numPr>
-      </w:pPr>
-      <w:r>
-        <w:t>Copyright</w:t>
-      </w:r>
-    </w:p>
-    <w:p>
-      <w:r>
-        <w:pict w14:anchorId="05F9F555">
-          <v:rect id="_x0000_i1614" style="width:0;height:1.5pt" o:hralign="center" o:hrstd="t" o:hr="t" fillcolor="#a0a0a0" stroked="f"/>
-        </w:pict>
-      </w:r>
-    </w:p>
-    <w:p>
-      <w:pPr>
-        <w:rPr>
-          <w:b/>
-          <w:bCs/>
-        </w:rPr>
-      </w:pPr>
-      <w:r>
-        <w:rPr>
-          <w:rFonts w:ascii="Segoe UI Emoji" w:hAnsi="Segoe UI Emoji" w:cs="Segoe UI Emoji"/>
-          <w:b/>
-          <w:bCs/>
-        </w:rPr>
-        <w:lastRenderedPageBreak/>
-        <w:t>🔐</w:t>
-      </w:r>
-      <w:r>
-        <w:rPr>
-          <w:b/>
-          <w:bCs/>
-        </w:rPr>
-        <w:t xml:space="preserve"> ACCESS CONTROL: Protected Features</w:t>
-      </w:r>
-    </w:p>
-    <w:p>
-      <w:r>
-        <w:rPr>
-          <w:b/>
-          <w:bCs/>
-        </w:rPr>
-        <w:t>Users can scroll and see everything</w:t>
-      </w:r>
-      <w:r>
-        <w:t>, but they:</w:t>
-      </w:r>
-    </w:p>
-    <w:p>
-      <w:pPr>
-        <w:numPr>
-          <w:ilvl w:val="0"/>
-          <w:numId w:val="87"/>
-        </w:numPr>
-      </w:pPr>
-      <w:r>
-        <w:rPr>
-          <w:b/>
-          <w:bCs/>
-        </w:rPr>
-        <w:t>Can't upload resume</w:t>
-      </w:r>
-    </w:p>
-    <w:p>
-      <w:pPr>
-        <w:numPr>
-          <w:ilvl w:val="0"/>
-          <w:numId w:val="87"/>
-        </w:numPr>
-      </w:pPr>
-      <w:r>
-        <w:rPr>
-          <w:b/>
-          <w:bCs/>
-        </w:rPr>
-        <w:t>Can't record voice</w:t>
-      </w:r>
-    </w:p>
-    <w:p>
-      <w:pPr>
-        <w:numPr>
-          <w:ilvl w:val="0"/>
-          <w:numId w:val="87"/>
-        </w:numPr>
-      </w:pPr>
-      <w:r>
-        <w:rPr>
-          <w:b/>
-          <w:bCs/>
-        </w:rPr>
-        <w:t>Can't access dashboard/feedback pages</w:t>
-      </w:r>
-    </w:p>
-    <w:p>
-      <w:r>
-        <w:t>Whenever an action needs auth:</w:t>
-      </w:r>
-    </w:p>
-    <w:p>
-      <w:pPr>
-        <w:numPr>
-          <w:ilvl w:val="0"/>
-          <w:numId w:val="88"/>
-        </w:numPr>
-      </w:pPr>
-      <w:r>
-        <w:t>Show modal:</w:t>
-      </w:r>
-    </w:p>
-    <w:p>
-      <w:r>
-        <w:rPr>
-          <w:i/>
-          <w:iCs/>
-        </w:rPr>
-        <w:t>“To continue, please log in or create a free account.”</w:t>
-      </w:r>
-    </w:p>
-    <w:p>
-      <w:pPr>
-        <w:numPr>
-          <w:ilvl w:val="0"/>
-          <w:numId w:val="88"/>
-        </w:numPr>
-      </w:pPr>
-      <w:r>
-        <w:t>Options:</w:t>
-      </w:r>
-    </w:p>
-    <w:p>
-      <w:pPr>
-        <w:numPr>
-          <w:ilvl w:val="1"/>
-          <w:numId w:val="88"/>
-        </w:numPr>
-      </w:pPr>
-      <w:r>
-        <w:t>Login</w:t>
-      </w:r>
-    </w:p>
-    <w:p>
-      <w:pPr>
-        <w:numPr>
-          <w:ilvl w:val="1"/>
-          <w:numId w:val="88"/>
-        </w:numPr>
-      </w:pPr>
-      <w:r>
-        <w:t>Register</w:t>
-      </w:r>
-    </w:p>
-    <w:p>
-      <w:r>
-        <w:pict w14:anchorId="614561C5">
-          <v:rect id="_x0000_i1615" style="width:0;height:1.5pt" o:hralign="center" o:hrstd="t" o:hr="t" fillcolor="#a0a0a0" stroked="f"/>
-        </w:pict>
-      </w:r>
-    </w:p>
-    <w:p>
-      <w:pPr>
-        <w:rPr>
-          <w:b/>
-          <w:bCs/>
-        </w:rPr>
-      </w:pPr>
-      <w:r>
-        <w:rPr>
-          <w:rFonts w:ascii="Segoe UI Emoji" w:hAnsi="Segoe UI Emoji" w:cs="Segoe UI Emoji"/>
-          <w:b/>
-          <w:bCs/>
-        </w:rPr>
-        <w:t>🚀</w:t>
-      </w:r>
-      <w:r>
-        <w:rPr>
-          <w:b/>
-          <w:bCs/>
-        </w:rPr>
-        <w:t xml:space="preserve"> Key UX Ideas</w:t>
-      </w:r>
-    </w:p>
-    <w:tbl>
-      <w:tblPr>
-        <w:tblW w:w="0" w:type="auto"/>
-        <w:tblCellSpacing w:w="15" w:type="dxa"/>
-        <w:tblCellMar>
-          <w:top w:w="15" w:type="dxa"/>
-          <w:left w:w="15" w:type="dxa"/>
-          <w:bottom w:w="15" w:type="dxa"/>
-          <w:right w:w="15" w:type="dxa"/>
-        </w:tblCellMar>
-        <w:tblLook w:val="04A0" w:firstRow="1" w:lastRow="0" w:firstColumn="1" w:lastColumn="0" w:noHBand="0" w:noVBand="1"/>
-      </w:tblPr>
-      <w:tblGrid>
-        <w:gridCol w:w="1481"/>
-        <w:gridCol w:w="2045"/>
-        <w:gridCol w:w="1714"/>
-      </w:tblGrid>
-      <w:tr>
-        <w:trPr>
-          <w:tblHeader/>
-          <w:tblCellSpacing w:w="15" w:type="dxa"/>
-        </w:trPr>
-        <w:tc>
-          <w:tcPr>
-            <w:tcW w:w="0" w:type="auto"/>
-            <w:vAlign w:val="center"/>
-            <w:hideMark/>
-          </w:tcPr>
-          <w:p>
-            <w:pPr>
-              <w:rPr>
-                <w:b/>
-                <w:bCs/>
-              </w:rPr>
-            </w:pPr>
-            <w:r>
-              <w:rPr>
-                <w:b/>
-                <w:bCs/>
-              </w:rPr>
-              <w:t>Section</w:t>
-            </w:r>
-          </w:p>
-        </w:tc>
-        <w:tc>
-          <w:tcPr>
-            <w:tcW w:w="0" w:type="auto"/>
-            <w:vAlign w:val="center"/>
-            <w:hideMark/>
-          </w:tcPr>
-          <w:p>
-            <w:pPr>
-              <w:rPr>
-                <w:b/>
-                <w:bCs/>
-              </w:rPr>
-            </w:pPr>
-            <w:r>
-              <w:rPr>
-                <w:b/>
-                <w:bCs/>
-              </w:rPr>
-              <w:t>Access Without Login</w:t>
-            </w:r>
-          </w:p>
-        </w:tc>
-        <w:tc>
-          <w:tcPr>
-            <w:tcW w:w="0" w:type="auto"/>
-            <w:vAlign w:val="center"/>
-            <w:hideMark/>
-          </w:tcPr>
-          <w:p>
-            <w:pPr>
-              <w:rPr>
-                <w:b/>
-                <w:bCs/>
-              </w:rPr>
-            </w:pPr>
-            <w:r>
-              <w:rPr>
-                <w:b/>
-                <w:bCs/>
-              </w:rPr>
-              <w:t>Access With Login</w:t>
-            </w:r>
-          </w:p>
-        </w:tc>
-      </w:tr>
-      <w:tr>
-        <w:trPr>
-          <w:tblCellSpacing w:w="15" w:type="dxa"/>
-        </w:trPr>
-        <w:tc>
-          <w:tcPr>
-            <w:tcW w:w="0" w:type="auto"/>
-            <w:vAlign w:val="center"/>
-            <w:hideMark/>
-          </w:tcPr>
-          <w:p>
-            <w:r>
-              <w:t>Feature View</w:t>
-            </w:r>
-          </w:p>
-        </w:tc>
-        <w:tc>
-          <w:tcPr>
-            <w:tcW w:w="0" w:type="auto"/>
-            <w:vAlign w:val="center"/>
-            <w:hideMark/>
-          </w:tcPr>
-          <w:p>
-            <w:r>
-              <w:rPr>
-                <w:rFonts w:ascii="Segoe UI Emoji" w:hAnsi="Segoe UI Emoji" w:cs="Segoe UI Emoji"/>
-              </w:rPr>
-              <w:t>✅</w:t>
-            </w:r>
-            <w:r>
-              <w:t xml:space="preserve"> Yes</w:t>
-            </w:r>
-          </w:p>
-        </w:tc>
-        <w:tc>
-          <w:tcPr>
-            <w:tcW w:w="0" w:type="auto"/>
-            <w:vAlign w:val="center"/>
-            <w:hideMark/>
-          </w:tcPr>
-          <w:p>
-            <w:r>
-              <w:rPr>
-                <w:rFonts w:ascii="Segoe UI Emoji" w:hAnsi="Segoe UI Emoji" w:cs="Segoe UI Emoji"/>
-              </w:rPr>
-              <w:t>✅</w:t>
-            </w:r>
-            <w:r>
-              <w:t xml:space="preserve"> Yes</w:t>
-            </w:r>
-          </w:p>
-        </w:tc>
-      </w:tr>
-      <w:tr>
-        <w:trPr>
-          <w:tblCellSpacing w:w="15" w:type="dxa"/>
-        </w:trPr>
-        <w:tc>
-          <w:tcPr>
-            <w:tcW w:w="0" w:type="auto"/>
-            <w:vAlign w:val="center"/>
-            <w:hideMark/>
-          </w:tcPr>
-          <w:p>
-            <w:r>
-              <w:t>Try Feature</w:t>
-            </w:r>
-          </w:p>
-        </w:tc>
-        <w:tc>
-          <w:tcPr>
-            <w:tcW w:w="0" w:type="auto"/>
-            <w:vAlign w:val="center"/>
-            <w:hideMark/>
-          </w:tcPr>
-          <w:p>
-            <w:r>
-              <w:rPr>
-                <w:rFonts w:ascii="Segoe UI Emoji" w:hAnsi="Segoe UI Emoji" w:cs="Segoe UI Emoji"/>
-              </w:rPr>
-              <w:t>❌</w:t>
-            </w:r>
-            <w:r>
-              <w:t xml:space="preserve"> No (modal popup)</w:t>
-            </w:r>
-          </w:p>
-        </w:tc>
-        <w:tc>
-          <w:tcPr>
-            <w:tcW w:w="0" w:type="auto"/>
-            <w:vAlign w:val="center"/>
-            <w:hideMark/>
-          </w:tcPr>
-          <w:p>
-            <w:r>
-              <w:rPr>
-                <w:rFonts w:ascii="Segoe UI Emoji" w:hAnsi="Segoe UI Emoji" w:cs="Segoe UI Emoji"/>
-              </w:rPr>
-              <w:t>✅</w:t>
-            </w:r>
-            <w:r>
-              <w:t xml:space="preserve"> Yes</w:t>
-            </w:r>
-          </w:p>
-        </w:tc>
-      </w:tr>
-      <w:tr>
-        <w:trPr>
-          <w:tblCellSpacing w:w="15" w:type="dxa"/>
-        </w:trPr>
-        <w:tc>
-          <w:tcPr>
-            <w:tcW w:w="0" w:type="auto"/>
-            <w:vAlign w:val="center"/>
-            <w:hideMark/>
-          </w:tcPr>
-          <w:p>
-            <w:r>
-              <w:t>Resume Upload</w:t>
-            </w:r>
-          </w:p>
-        </w:tc>
-        <w:tc>
-          <w:tcPr>
-            <w:tcW w:w="0" w:type="auto"/>
-            <w:vAlign w:val="center"/>
-            <w:hideMark/>
-          </w:tcPr>
-          <w:p>
-            <w:r>
-              <w:rPr>
-                <w:rFonts w:ascii="Segoe UI Emoji" w:hAnsi="Segoe UI Emoji" w:cs="Segoe UI Emoji"/>
-              </w:rPr>
-              <w:t>❌</w:t>
-            </w:r>
-            <w:r>
-              <w:t xml:space="preserve"> No</w:t>
-            </w:r>
-          </w:p>
-        </w:tc>
-        <w:tc>
-          <w:tcPr>
-            <w:tcW w:w="0" w:type="auto"/>
-            <w:vAlign w:val="center"/>
-            <w:hideMark/>
-          </w:tcPr>
-          <w:p>
-            <w:r>
-              <w:rPr>
-                <w:rFonts w:ascii="Segoe UI Emoji" w:hAnsi="Segoe UI Emoji" w:cs="Segoe UI Emoji"/>
-              </w:rPr>
-              <w:t>✅</w:t>
-            </w:r>
-            <w:r>
-              <w:t xml:space="preserve"> Yes</w:t>
-            </w:r>
-          </w:p>
-        </w:tc>
-      </w:tr>
-      <w:tr>
-        <w:trPr>
-          <w:tblCellSpacing w:w="15" w:type="dxa"/>
-        </w:trPr>
-        <w:tc>
-          <w:tcPr>
-            <w:tcW w:w="0" w:type="auto"/>
-            <w:vAlign w:val="center"/>
-            <w:hideMark/>
-          </w:tcPr>
-          <w:p>
-            <w:r>
-              <w:t>Voice Analysis</w:t>
-            </w:r>
-          </w:p>
-        </w:tc>
-        <w:tc>
-          <w:tcPr>
-            <w:tcW w:w="0" w:type="auto"/>
-            <w:vAlign w:val="center"/>
-            <w:hideMark/>
-          </w:tcPr>
-          <w:p>
-            <w:r>
-              <w:rPr>
-                <w:rFonts w:ascii="Segoe UI Emoji" w:hAnsi="Segoe UI Emoji" w:cs="Segoe UI Emoji"/>
-              </w:rPr>
-              <w:t>❌</w:t>
-            </w:r>
-            <w:r>
-              <w:t xml:space="preserve"> No</w:t>
-            </w:r>
-          </w:p>
-        </w:tc>
-        <w:tc>
-          <w:tcPr>
-            <w:tcW w:w="0" w:type="auto"/>
-            <w:vAlign w:val="center"/>
-            <w:hideMark/>
-          </w:tcPr>
-          <w:p>
-            <w:r>
-              <w:rPr>
-                <w:rFonts w:ascii="Segoe UI Emoji" w:hAnsi="Segoe UI Emoji" w:cs="Segoe UI Emoji"/>
-              </w:rPr>
-              <w:t>✅</w:t>
-            </w:r>
-            <w:r>
-              <w:t xml:space="preserve"> Yes</w:t>
-            </w:r>
-          </w:p>
-        </w:tc>
-      </w:tr>
-      <w:tr>
-        <w:trPr>
-          <w:tblCellSpacing w:w="15" w:type="dxa"/>
-        </w:trPr>
-        <w:tc>
-          <w:tcPr>
-            <w:tcW w:w="0" w:type="auto"/>
-            <w:vAlign w:val="center"/>
-            <w:hideMark/>
-          </w:tcPr>
-          <w:p>
-            <w:r>
-              <w:t>Dashboard</w:t>
-            </w:r>
-          </w:p>
-        </w:tc>
-        <w:tc>
-          <w:tcPr>
-            <w:tcW w:w="0" w:type="auto"/>
-            <w:vAlign w:val="center"/>
-            <w:hideMark/>
-          </w:tcPr>
-          <w:p>
-            <w:r>
-              <w:rPr>
-                <w:rFonts w:ascii="Segoe UI Emoji" w:hAnsi="Segoe UI Emoji" w:cs="Segoe UI Emoji"/>
-              </w:rPr>
-              <w:t>❌</w:t>
-            </w:r>
-            <w:r>
-              <w:t xml:space="preserve"> No</w:t>
-            </w:r>
-          </w:p>
-        </w:tc>
-        <w:tc>
-          <w:tcPr>
-            <w:tcW w:w="0" w:type="auto"/>
-            <w:vAlign w:val="center"/>
-            <w:hideMark/>
-          </w:tcPr>
-          <w:p>
-            <w:r>
-              <w:rPr>
-                <w:rFonts w:ascii="Segoe UI Emoji" w:hAnsi="Segoe UI Emoji" w:cs="Segoe UI Emoji"/>
-              </w:rPr>
-              <w:t>✅</w:t>
-            </w:r>
-            <w:r>
-              <w:t xml:space="preserve"> Yes</w:t>
-            </w:r>
-          </w:p>
-        </w:tc>
-      </w:tr>
-    </w:tbl>
-    <w:p>
-      <w:r>
-        <w:pict w14:anchorId="3DC49CA1">
-          <v:rect id="_x0000_i1616" style="width:0;height:1.5pt" o:hralign="center" o:hrstd="t" o:hr="t" fillcolor="#a0a0a0" stroked="f"/>
-        </w:pict>
-      </w:r>
-    </w:p>
-    <w:p>
-      <w:pPr>
-        <w:rPr>
-          <w:b/>
-          <w:bCs/>
-        </w:rPr>
-      </w:pPr>
-      <w:r>
-        <w:rPr>
-          <w:rFonts w:ascii="Segoe UI Emoji" w:hAnsi="Segoe UI Emoji" w:cs="Segoe UI Emoji"/>
-          <w:b/>
-          <w:bCs/>
-        </w:rPr>
-        <w:t>🧩</w:t>
-      </w:r>
-      <w:r>
-        <w:rPr>
-          <w:b/>
-          <w:bCs/>
-        </w:rPr>
-        <w:t xml:space="preserve"> Technologies for Landing Page (Later Implementation)</w:t>
-      </w:r>
-    </w:p>
-    <w:p>
-      <w:pPr>
-        <w:numPr>
-          <w:ilvl w:val="0"/>
-          <w:numId w:val="89"/>
-        </w:numPr>
-      </w:pPr>
-      <w:r>
-        <w:rPr>
-          <w:b/>
-          <w:bCs/>
-        </w:rPr>
-        <w:t>React components</w:t>
-      </w:r>
-    </w:p>
-    <w:p>
-      <w:pPr>
-        <w:numPr>
-          <w:ilvl w:val="0"/>
-          <w:numId w:val="89"/>
-        </w:numPr>
-      </w:pPr>
-      <w:r>
-        <w:rPr>
-          <w:b/>
-          <w:bCs/>
-        </w:rPr>
-        <w:t>Tailwind CSS</w:t>
-      </w:r>
-      <w:r>
-        <w:t xml:space="preserve"> for design</w:t>
-      </w:r>
-    </w:p>
-    <w:p>
-      <w:pPr>
-        <w:numPr>
-          <w:ilvl w:val="0"/>
-          <w:numId w:val="89"/>
-        </w:numPr>
-      </w:pPr>
-      <w:r>
-        <w:rPr>
-          <w:b/>
-          <w:bCs/>
-        </w:rPr>
-        <w:t>React-Router</w:t>
-      </w:r>
-      <w:r>
-        <w:t xml:space="preserve"> for conditional navigation</w:t>
-      </w:r>
-    </w:p>
-    <w:p>
-      <w:pPr>
-        <w:numPr>
-          <w:ilvl w:val="0"/>
-          <w:numId w:val="89"/>
-        </w:numPr>
-      </w:pPr>
-      <w:r>
-        <w:rPr>
-          <w:b/>
-          <w:bCs/>
-        </w:rPr>
-        <w:t>Redux</w:t>
-      </w:r>
-      <w:r>
-        <w:t xml:space="preserve"> to manage </w:t>
-      </w:r>
-      <w:proofErr w:type="spellStart"/>
-      <w:proofErr w:type="gramStart"/>
-      <w:r>
-        <w:t>auth.isAuthenticated</w:t>
-      </w:r>
-      <w:proofErr w:type="spellEnd"/>
-      <w:proofErr w:type="gramEnd"/>
-    </w:p>
-    <w:p>
-      <w:pPr>
-        <w:numPr>
-          <w:ilvl w:val="0"/>
-          <w:numId w:val="89"/>
-        </w:numPr>
-      </w:pPr>
-      <w:r>
-        <w:rPr>
-          <w:b/>
-          <w:bCs/>
-        </w:rPr>
-        <w:t>React Modal or Toast</w:t>
-      </w:r>
-      <w:r>
-        <w:t xml:space="preserve"> for login prompts</w:t>
-      </w:r>
-    </w:p>
-    <w:p>
-      <w:r>
-        <w:pict w14:anchorId="3AB9B311">
-          <v:rect id="_x0000_i1617" style="width:0;height:1.5pt" o:hralign="center" o:hrstd="t" o:hr="t" fillcolor="#a0a0a0" stroked="f"/>
-        </w:pict>
-      </w:r>
-    </w:p>
-    <w:p>
-      <w:pPr>
-        <w:rPr>
-          <w:b/>
-          <w:bCs/>
-        </w:rPr>
-      </w:pPr>
-      <w:r>
-        <w:rPr>
-          <w:rFonts w:ascii="Segoe UI Emoji" w:hAnsi="Segoe UI Emoji" w:cs="Segoe UI Emoji"/>
-          <w:b/>
-          <w:bCs/>
-        </w:rPr>
-        <w:t>✅</w:t>
-      </w:r>
-      <w:r>
-        <w:rPr>
-          <w:b/>
-          <w:bCs/>
-        </w:rPr>
-        <w:t xml:space="preserve"> Summary</w:t>
-      </w:r>
-    </w:p>
-    <w:p>
-      <w:r>
-        <w:t xml:space="preserve">The </w:t>
-      </w:r>
-      <w:r>
-        <w:rPr>
-          <w:b/>
-          <w:bCs/>
-        </w:rPr>
-        <w:t>Landing Page</w:t>
-      </w:r>
-      <w:r>
-        <w:t xml:space="preserve"> is:</w:t>
-      </w:r>
-    </w:p>
-    <w:p>
-      <w:pPr>
-        <w:numPr>
-          <w:ilvl w:val="0"/>
-          <w:numId w:val="90"/>
-        </w:numPr>
-      </w:pPr>
-      <w:r>
-        <w:rPr>
-          <w:b/>
-          <w:bCs/>
-        </w:rPr>
-        <w:lastRenderedPageBreak/>
-        <w:t>Informational</w:t>
-      </w:r>
-      <w:r>
-        <w:t>: Explains the value</w:t>
-      </w:r>
-    </w:p>
-    <w:p>
-      <w:pPr>
-        <w:numPr>
-          <w:ilvl w:val="0"/>
-          <w:numId w:val="90"/>
-        </w:numPr>
-      </w:pPr>
-      <w:r>
-        <w:rPr>
-          <w:b/>
-          <w:bCs/>
-        </w:rPr>
-        <w:t>Motivational</w:t>
-      </w:r>
-      <w:r>
-        <w:t>: Encourages signup</w:t>
-      </w:r>
-    </w:p>
-    <w:p>
-      <w:pPr>
-        <w:numPr>
-          <w:ilvl w:val="0"/>
-          <w:numId w:val="90"/>
-        </w:numPr>
-      </w:pPr>
-      <w:r>
-        <w:rPr>
-          <w:b/>
-          <w:bCs/>
-        </w:rPr>
-        <w:t>Controlled</w:t>
-      </w:r>
-      <w:r>
-        <w:t>: Blocks access without login</w:t>
-      </w:r>
-    </w:p>
-    <w:p>
-      <w:pPr>
-        <w:numPr>
-          <w:ilvl w:val="0"/>
-          <w:numId w:val="90"/>
-        </w:numPr>
-      </w:pPr>
-      <w:r>
-        <w:rPr>
-          <w:b/>
-          <w:bCs/>
-        </w:rPr>
-        <w:t>Responsive</w:t>
-      </w:r>
-      <w:r>
-        <w:t>: Works on all screen sizes</w:t>
-      </w:r>
-    </w:p>
-    <w:p>
-      <w:r>
-        <w:t xml:space="preserve">Would you like me to generate the </w:t>
-      </w:r>
-      <w:r>
-        <w:rPr>
-          <w:b/>
-          <w:bCs/>
-        </w:rPr>
-        <w:t>code</w:t>
-      </w:r>
-      <w:r>
-        <w:t xml:space="preserve"> for this Landing Page next using React + Tailwind + Redux for auth gating?</w:t>
-      </w:r>
-    </w:p>
     <w:p/>
     <w:sectPr>
       <w:pgSz w:w="11906" w:h="16838"/>
@@ -27491,6 +25439,7 @@
   <w:style w:type="character" w:default="1" w:styleId="DefaultParagraphFont">
     <w:name w:val="Default Paragraph Font"/>
     <w:uiPriority w:val="1"/>
+    <w:semiHidden/>
     <w:unhideWhenUsed/>
   </w:style>
   <w:style w:type="table" w:default="1" w:styleId="TableNormal">

</xml_diff>